<commit_message>
Laboratorio 8 – Entrega final
</commit_message>
<xml_diff>
--- a/Docs/Observaciones-Lab 8.docx
+++ b/Docs/Observaciones-Lab 8.docx
@@ -4,7 +4,7 @@
   <w:body>
     <w:p>
       <w:pPr>
-        <w:pStyle w:val="Title"/>
+        <w:pStyle w:val="Ttulo"/>
         <w:jc w:val="center"/>
         <w:rPr>
           <w:b/>
@@ -44,7 +44,21 @@
           <w:noProof w:val="0"/>
           <w:lang w:val="es-CO"/>
         </w:rPr>
-        <w:t>1 Cod XXXX</w:t>
+        <w:t>Tomás Bedoya Calixto</w:t>
+      </w:r>
+      <w:r>
+        <w:rPr>
+          <w:noProof w:val="0"/>
+          <w:lang w:val="es-CO"/>
+        </w:rPr>
+        <w:t xml:space="preserve"> Cod </w:t>
+      </w:r>
+      <w:r>
+        <w:rPr>
+          <w:noProof w:val="0"/>
+          <w:lang w:val="es-CO"/>
+        </w:rPr>
+        <w:t>202020689</w:t>
       </w:r>
     </w:p>
     <w:p>
@@ -68,12 +82,26 @@
           <w:noProof w:val="0"/>
           <w:lang w:val="es-CO"/>
         </w:rPr>
-        <w:t>2 Cod XXXX</w:t>
+        <w:t>Andrés Felipe Gómez García</w:t>
+      </w:r>
+      <w:r>
+        <w:rPr>
+          <w:noProof w:val="0"/>
+          <w:lang w:val="es-CO"/>
+        </w:rPr>
+        <w:t xml:space="preserve"> Cod </w:t>
+      </w:r>
+      <w:r>
+        <w:rPr>
+          <w:noProof w:val="0"/>
+          <w:lang w:val="es-CO"/>
+        </w:rPr>
+        <w:t>202021189</w:t>
       </w:r>
     </w:p>
     <w:p>
       <w:pPr>
-        <w:pStyle w:val="Heading1"/>
+        <w:pStyle w:val="Ttulo1"/>
         <w:rPr>
           <w:b/>
           <w:bCs/>
@@ -93,7 +121,7 @@
     </w:p>
     <w:p>
       <w:pPr>
-        <w:pStyle w:val="ListParagraph"/>
+        <w:pStyle w:val="Prrafodelista"/>
         <w:numPr>
           <w:ilvl w:val="0"/>
           <w:numId w:val="12"/>
@@ -115,7 +143,7 @@
     </w:p>
     <w:p>
       <w:pPr>
-        <w:pStyle w:val="ListParagraph"/>
+        <w:pStyle w:val="Prrafodelista"/>
         <w:spacing w:after="0"/>
         <w:jc w:val="both"/>
         <w:rPr>
@@ -123,10 +151,31 @@
           <w:lang w:val="es-CO"/>
         </w:rPr>
       </w:pPr>
+      <w:r>
+        <w:rPr>
+          <w:rFonts w:ascii="Dax-Regular" w:hAnsi="Dax-Regular"/>
+          <w:lang w:val="es-CO"/>
+        </w:rPr>
+        <w:t xml:space="preserve">La relación entre los dos es que conforme aumenta el número de elementos en un árbol, aumenta su altura. No obstante, el que tanto aumente la altura de acuerdo al número de elementos tenga árbol, depende de si el árbol está o no balanceado, pues en arboles no balaceados la altura puede asemejarse al número elementos y aumentar con gran rapidez, mientras que en arboles balanceados la altura es un numero mucho menor al numero de elementos y aumenta </w:t>
+      </w:r>
+      <w:r>
+        <w:rPr>
+          <w:rFonts w:ascii="Dax-Regular" w:hAnsi="Dax-Regular"/>
+          <w:lang w:val="es-CO"/>
+        </w:rPr>
+        <w:t>más</w:t>
+      </w:r>
+      <w:r>
+        <w:rPr>
+          <w:rFonts w:ascii="Dax-Regular" w:hAnsi="Dax-Regular"/>
+          <w:lang w:val="es-CO"/>
+        </w:rPr>
+        <w:t xml:space="preserve"> gradualmente.</w:t>
+      </w:r>
     </w:p>
     <w:p>
       <w:pPr>
-        <w:pStyle w:val="ListParagraph"/>
+        <w:pStyle w:val="Prrafodelista"/>
         <w:spacing w:after="0"/>
         <w:jc w:val="both"/>
         <w:rPr>
@@ -137,7 +186,7 @@
     </w:p>
     <w:p>
       <w:pPr>
-        <w:pStyle w:val="ListParagraph"/>
+        <w:pStyle w:val="Prrafodelista"/>
         <w:numPr>
           <w:ilvl w:val="0"/>
           <w:numId w:val="12"/>
@@ -159,16 +208,37 @@
     </w:p>
     <w:p>
       <w:pPr>
-        <w:pStyle w:val="ListParagraph"/>
+        <w:pStyle w:val="Prrafodelista"/>
         <w:rPr>
           <w:rFonts w:ascii="Dax-Regular" w:hAnsi="Dax-Regular"/>
           <w:lang w:val="es-CO"/>
         </w:rPr>
       </w:pPr>
+      <w:r>
+        <w:rPr>
+          <w:rFonts w:ascii="Dax-Regular" w:hAnsi="Dax-Regular"/>
+          <w:lang w:val="es-CO"/>
+        </w:rPr>
+        <w:t xml:space="preserve">El tiempo de respuesta sería mayor debido a que, si se guardaran los datos utilizando tablas de hash, se deberían realizar más procesos para poder organizar los datos con base en las fechas y de este modo extraer los crímenes en el rango dado, lo que se traduciría en mas tiempo. En cambio, al usar un BST, los datos se encuentran directamente organizados, permitiendo así extraer los crímenes en el intervalo de fechas solicitado, tanto así que se cuenta con la función </w:t>
+      </w:r>
+      <w:r>
+        <w:rPr>
+          <w:rFonts w:ascii="Dax-Regular" w:hAnsi="Dax-Regular"/>
+          <w:lang w:val="es-CO"/>
+        </w:rPr>
+        <w:t>values</w:t>
+      </w:r>
+      <w:r>
+        <w:rPr>
+          <w:rFonts w:ascii="Dax-Regular" w:hAnsi="Dax-Regular"/>
+          <w:lang w:val="es-CO"/>
+        </w:rPr>
+        <w:t>() para este propósito.</w:t>
+      </w:r>
     </w:p>
     <w:p>
       <w:pPr>
-        <w:pStyle w:val="ListParagraph"/>
+        <w:pStyle w:val="Prrafodelista"/>
         <w:rPr>
           <w:rFonts w:ascii="Dax-Regular" w:hAnsi="Dax-Regular"/>
           <w:lang w:val="es-CO"/>
@@ -177,7 +247,7 @@
     </w:p>
     <w:p>
       <w:pPr>
-        <w:pStyle w:val="ListParagraph"/>
+        <w:pStyle w:val="Prrafodelista"/>
         <w:numPr>
           <w:ilvl w:val="0"/>
           <w:numId w:val="12"/>
@@ -199,16 +269,30 @@
     </w:p>
     <w:p>
       <w:pPr>
-        <w:pStyle w:val="ListParagraph"/>
+        <w:pStyle w:val="Prrafodelista"/>
         <w:rPr>
           <w:rFonts w:ascii="Dax-Regular" w:hAnsi="Dax-Regular"/>
           <w:lang w:val="es-CO"/>
         </w:rPr>
       </w:pPr>
+      <w:r>
+        <w:rPr>
+          <w:rFonts w:ascii="Dax-Regular" w:hAnsi="Dax-Regular"/>
+          <w:lang w:val="es-CO"/>
+        </w:rPr>
+        <w:t xml:space="preserve">Para esto se puede utilizar la función values() que retorna una lista de valores </w:t>
+      </w:r>
+      <w:r>
+        <w:rPr>
+          <w:rFonts w:ascii="Dax-Regular" w:hAnsi="Dax-Regular"/>
+          <w:lang w:val="es-CO"/>
+        </w:rPr>
+        <w:t xml:space="preserve">que se encuentren entre dos llaves dadas, un límite inferior y un límite superior. </w:t>
+      </w:r>
     </w:p>
     <w:p>
       <w:pPr>
-        <w:pStyle w:val="ListParagraph"/>
+        <w:pStyle w:val="Prrafodelista"/>
         <w:spacing w:after="0"/>
         <w:jc w:val="both"/>
         <w:rPr>
@@ -1865,11 +1949,11 @@
       <w:noProof/>
     </w:rPr>
   </w:style>
-  <w:style w:type="paragraph" w:styleId="Heading1">
+  <w:style w:type="paragraph" w:styleId="Ttulo1">
     <w:name w:val="heading 1"/>
     <w:basedOn w:val="Normal"/>
     <w:next w:val="Normal"/>
-    <w:link w:val="Heading1Char"/>
+    <w:link w:val="Ttulo1Car"/>
     <w:uiPriority w:val="9"/>
     <w:qFormat/>
     <w:rsid w:val="003C0715"/>
@@ -1886,11 +1970,11 @@
       <w:szCs w:val="32"/>
     </w:rPr>
   </w:style>
-  <w:style w:type="paragraph" w:styleId="Heading2">
+  <w:style w:type="paragraph" w:styleId="Ttulo2">
     <w:name w:val="heading 2"/>
     <w:basedOn w:val="Normal"/>
     <w:next w:val="Normal"/>
-    <w:link w:val="Heading2Char"/>
+    <w:link w:val="Ttulo2Car"/>
     <w:uiPriority w:val="9"/>
     <w:unhideWhenUsed/>
     <w:qFormat/>
@@ -1908,13 +1992,13 @@
       <w:szCs w:val="26"/>
     </w:rPr>
   </w:style>
-  <w:style w:type="character" w:default="1" w:styleId="DefaultParagraphFont">
+  <w:style w:type="character" w:default="1" w:styleId="Fuentedeprrafopredeter">
     <w:name w:val="Default Paragraph Font"/>
     <w:uiPriority w:val="1"/>
     <w:semiHidden/>
     <w:unhideWhenUsed/>
   </w:style>
-  <w:style w:type="table" w:default="1" w:styleId="TableNormal">
+  <w:style w:type="table" w:default="1" w:styleId="Tablanormal">
     <w:name w:val="Normal Table"/>
     <w:uiPriority w:val="99"/>
     <w:semiHidden/>
@@ -1929,17 +2013,17 @@
       </w:tblCellMar>
     </w:tblPr>
   </w:style>
-  <w:style w:type="numbering" w:default="1" w:styleId="NoList">
+  <w:style w:type="numbering" w:default="1" w:styleId="Sinlista">
     <w:name w:val="No List"/>
     <w:uiPriority w:val="99"/>
     <w:semiHidden/>
     <w:unhideWhenUsed/>
   </w:style>
-  <w:style w:type="paragraph" w:styleId="Title">
+  <w:style w:type="paragraph" w:styleId="Ttulo">
     <w:name w:val="Title"/>
     <w:basedOn w:val="Normal"/>
     <w:next w:val="Normal"/>
-    <w:link w:val="TitleChar"/>
+    <w:link w:val="TtuloCar"/>
     <w:uiPriority w:val="10"/>
     <w:qFormat/>
     <w:rsid w:val="00BA3B38"/>
@@ -1955,10 +2039,10 @@
       <w:szCs w:val="56"/>
     </w:rPr>
   </w:style>
-  <w:style w:type="character" w:customStyle="1" w:styleId="TitleChar">
-    <w:name w:val="Title Char"/>
-    <w:basedOn w:val="DefaultParagraphFont"/>
-    <w:link w:val="Title"/>
+  <w:style w:type="character" w:customStyle="1" w:styleId="TtuloCar">
+    <w:name w:val="Título Car"/>
+    <w:basedOn w:val="Fuentedeprrafopredeter"/>
+    <w:link w:val="Ttulo"/>
     <w:uiPriority w:val="10"/>
     <w:rsid w:val="00BA3B38"/>
     <w:rPr>
@@ -1970,7 +2054,7 @@
       <w:szCs w:val="56"/>
     </w:rPr>
   </w:style>
-  <w:style w:type="paragraph" w:styleId="ListParagraph">
+  <w:style w:type="paragraph" w:styleId="Prrafodelista">
     <w:name w:val="List Paragraph"/>
     <w:basedOn w:val="Normal"/>
     <w:uiPriority w:val="34"/>
@@ -1984,9 +2068,9 @@
       <w:noProof w:val="0"/>
     </w:rPr>
   </w:style>
-  <w:style w:type="character" w:styleId="CommentReference">
+  <w:style w:type="character" w:styleId="Refdecomentario">
     <w:name w:val="annotation reference"/>
-    <w:basedOn w:val="DefaultParagraphFont"/>
+    <w:basedOn w:val="Fuentedeprrafopredeter"/>
     <w:uiPriority w:val="99"/>
     <w:semiHidden/>
     <w:unhideWhenUsed/>
@@ -1996,10 +2080,10 @@
       <w:szCs w:val="16"/>
     </w:rPr>
   </w:style>
-  <w:style w:type="paragraph" w:styleId="CommentText">
+  <w:style w:type="paragraph" w:styleId="Textocomentario">
     <w:name w:val="annotation text"/>
     <w:basedOn w:val="Normal"/>
-    <w:link w:val="CommentTextChar"/>
+    <w:link w:val="TextocomentarioCar"/>
     <w:uiPriority w:val="99"/>
     <w:semiHidden/>
     <w:unhideWhenUsed/>
@@ -2013,10 +2097,10 @@
       <w:szCs w:val="20"/>
     </w:rPr>
   </w:style>
-  <w:style w:type="character" w:customStyle="1" w:styleId="CommentTextChar">
-    <w:name w:val="Comment Text Char"/>
-    <w:basedOn w:val="DefaultParagraphFont"/>
-    <w:link w:val="CommentText"/>
+  <w:style w:type="character" w:customStyle="1" w:styleId="TextocomentarioCar">
+    <w:name w:val="Texto comentario Car"/>
+    <w:basedOn w:val="Fuentedeprrafopredeter"/>
+    <w:link w:val="Textocomentario"/>
     <w:uiPriority w:val="99"/>
     <w:semiHidden/>
     <w:rsid w:val="00A442AC"/>
@@ -2025,7 +2109,7 @@
       <w:szCs w:val="20"/>
     </w:rPr>
   </w:style>
-  <w:style w:type="paragraph" w:styleId="Caption">
+  <w:style w:type="paragraph" w:styleId="Descripcin">
     <w:name w:val="caption"/>
     <w:basedOn w:val="Normal"/>
     <w:next w:val="Normal"/>
@@ -2045,9 +2129,9 @@
       <w:szCs w:val="18"/>
     </w:rPr>
   </w:style>
-  <w:style w:type="table" w:styleId="GridTable2">
+  <w:style w:type="table" w:styleId="Tabladecuadrcula2">
     <w:name w:val="Grid Table 2"/>
-    <w:basedOn w:val="TableNormal"/>
+    <w:basedOn w:val="Tablanormal"/>
     <w:uiPriority w:val="47"/>
     <w:rsid w:val="00076EA8"/>
     <w:pPr>
@@ -2120,10 +2204,10 @@
       </w:tcPr>
     </w:tblStylePr>
   </w:style>
-  <w:style w:type="character" w:customStyle="1" w:styleId="Heading1Char">
-    <w:name w:val="Heading 1 Char"/>
-    <w:basedOn w:val="DefaultParagraphFont"/>
-    <w:link w:val="Heading1"/>
+  <w:style w:type="character" w:customStyle="1" w:styleId="Ttulo1Car">
+    <w:name w:val="Título 1 Car"/>
+    <w:basedOn w:val="Fuentedeprrafopredeter"/>
+    <w:link w:val="Ttulo1"/>
     <w:uiPriority w:val="9"/>
     <w:rsid w:val="003C0715"/>
     <w:rPr>
@@ -2134,10 +2218,10 @@
       <w:szCs w:val="32"/>
     </w:rPr>
   </w:style>
-  <w:style w:type="character" w:customStyle="1" w:styleId="Heading2Char">
-    <w:name w:val="Heading 2 Char"/>
-    <w:basedOn w:val="DefaultParagraphFont"/>
-    <w:link w:val="Heading2"/>
+  <w:style w:type="character" w:customStyle="1" w:styleId="Ttulo2Car">
+    <w:name w:val="Título 2 Car"/>
+    <w:basedOn w:val="Fuentedeprrafopredeter"/>
+    <w:link w:val="Ttulo2"/>
     <w:uiPriority w:val="9"/>
     <w:rsid w:val="003C0715"/>
     <w:rPr>
@@ -2447,12 +2531,6 @@
 </file>
 
 <file path=customXml/item1.xml><?xml version="1.0" encoding="utf-8"?>
-<p:properties xmlns:p="http://schemas.microsoft.com/office/2006/metadata/properties" xmlns:xsi="http://www.w3.org/2001/XMLSchema-instance" xmlns:pc="http://schemas.microsoft.com/office/infopath/2007/PartnerControls">
-  <documentManagement/>
-</p:properties>
-</file>
-
-<file path=customXml/item2.xml><?xml version="1.0" encoding="utf-8"?>
 <ct:contentTypeSchema xmlns:ct="http://schemas.microsoft.com/office/2006/metadata/contentType" xmlns:ma="http://schemas.microsoft.com/office/2006/metadata/properties/metaAttributes" ct:_="" ma:_="" ma:contentTypeName="Documento" ma:contentTypeID="0x01010023858CF01A2EF24688B692775F4C60A4" ma:contentTypeVersion="11" ma:contentTypeDescription="Crear nuevo documento." ma:contentTypeScope="" ma:versionID="04b510ef1bc187d79b842c792d256c41">
   <xsd:schema xmlns:xsd="http://www.w3.org/2001/XMLSchema" xmlns:xs="http://www.w3.org/2001/XMLSchema" xmlns:p="http://schemas.microsoft.com/office/2006/metadata/properties" xmlns:ns2="164883f8-7691-4ecf-b54a-664c0d0edefe" xmlns:ns3="85e30bcc-d76c-4413-8e4d-2dce22fb0743" targetNamespace="http://schemas.microsoft.com/office/2006/metadata/properties" ma:root="true" ma:fieldsID="9049981c3eb1ee76226ec9e2f8ecd7b4" ns2:_="" ns3:_="">
     <xsd:import namespace="164883f8-7691-4ecf-b54a-664c0d0edefe"/>
@@ -2663,6 +2741,12 @@
 </ct:contentTypeSchema>
 </file>
 
+<file path=customXml/item2.xml><?xml version="1.0" encoding="utf-8"?>
+<p:properties xmlns:p="http://schemas.microsoft.com/office/2006/metadata/properties" xmlns:xsi="http://www.w3.org/2001/XMLSchema-instance" xmlns:pc="http://schemas.microsoft.com/office/infopath/2007/PartnerControls">
+  <documentManagement/>
+</p:properties>
+</file>
+
 <file path=customXml/item3.xml><?xml version="1.0" encoding="utf-8"?>
 <?mso-contentType ?>
 <FormTemplates xmlns="http://schemas.microsoft.com/sharepoint/v3/contenttype/forms">
@@ -2673,16 +2757,31 @@
 </file>
 
 <file path=customXml/itemProps1.xml><?xml version="1.0" encoding="utf-8"?>
+<ds:datastoreItem xmlns:ds="http://schemas.openxmlformats.org/officeDocument/2006/customXml" ds:itemID="{6A402F4C-F49F-4E29-8D88-E716A8E26B87}">
+  <ds:schemaRefs>
+    <ds:schemaRef ds:uri="http://schemas.microsoft.com/office/2006/metadata/contentType"/>
+    <ds:schemaRef ds:uri="http://schemas.microsoft.com/office/2006/metadata/properties/metaAttributes"/>
+    <ds:schemaRef ds:uri="http://www.w3.org/2001/XMLSchema"/>
+    <ds:schemaRef ds:uri="http://schemas.microsoft.com/office/2006/metadata/properties"/>
+    <ds:schemaRef ds:uri="164883f8-7691-4ecf-b54a-664c0d0edefe"/>
+    <ds:schemaRef ds:uri="85e30bcc-d76c-4413-8e4d-2dce22fb0743"/>
+    <ds:schemaRef ds:uri="http://schemas.microsoft.com/office/2006/documentManagement/types"/>
+    <ds:schemaRef ds:uri="http://schemas.microsoft.com/office/infopath/2007/PartnerControls"/>
+    <ds:schemaRef ds:uri="http://schemas.openxmlformats.org/package/2006/metadata/core-properties"/>
+    <ds:schemaRef ds:uri="http://purl.org/dc/elements/1.1/"/>
+    <ds:schemaRef ds:uri="http://purl.org/dc/terms/"/>
+    <ds:schemaRef ds:uri="http://schemas.microsoft.com/internal/obd"/>
+  </ds:schemaRefs>
+</ds:datastoreItem>
+</file>
+
+<file path=customXml/itemProps2.xml><?xml version="1.0" encoding="utf-8"?>
 <ds:datastoreItem xmlns:ds="http://schemas.openxmlformats.org/officeDocument/2006/customXml" ds:itemID="{8542EACB-7939-45C8-99C3-B6897CA7A7EF}">
   <ds:schemaRefs>
     <ds:schemaRef ds:uri="http://schemas.microsoft.com/office/2006/metadata/properties"/>
     <ds:schemaRef ds:uri="http://schemas.microsoft.com/office/infopath/2007/PartnerControls"/>
   </ds:schemaRefs>
 </ds:datastoreItem>
-</file>
-
-<file path=customXml/itemProps2.xml><?xml version="1.0" encoding="utf-8"?>
-<ds:datastoreItem xmlns:ds="http://schemas.openxmlformats.org/officeDocument/2006/customXml" ds:itemID="{6A402F4C-F49F-4E29-8D88-E716A8E26B87}"/>
 </file>
 
 <file path=customXml/itemProps3.xml><?xml version="1.0" encoding="utf-8"?>

</xml_diff>